<commit_message>
Mise à jour schéma de conception (doc Word/PDF dans sql) avec 2 colonnes supplémentaires dans la table groupes
</commit_message>
<xml_diff>
--- a/administrator/components/com_arvie/sql/Arvie_Model.docx
+++ b/administrator/components/com_arvie/sql/Arvie_Model.docx
@@ -8,9 +8,9 @@
           <w:noProof/>
         </w:rPr>
         <w:drawing>
-          <wp:inline distT="0" distB="0" distL="0" distR="0" wp14:anchorId="55AD1EB5" wp14:editId="6D7FDCBE">
-            <wp:extent cx="8743315" cy="5760720"/>
-            <wp:effectExtent l="0" t="0" r="635" b="0"/>
+          <wp:inline distT="0" distB="0" distL="0" distR="0" wp14:anchorId="7522AFDE" wp14:editId="4EC1D108">
+            <wp:extent cx="8737600" cy="5760720"/>
+            <wp:effectExtent l="0" t="0" r="6350" b="0"/>
             <wp:docPr id="1" name="Image 1"/>
             <wp:cNvGraphicFramePr>
               <a:graphicFrameLocks xmlns:a="http://schemas.openxmlformats.org/drawingml/2006/main" noChangeAspect="1"/>
@@ -31,7 +31,7 @@
                   <pic:spPr>
                     <a:xfrm>
                       <a:off x="0" y="0"/>
-                      <a:ext cx="8743315" cy="5760720"/>
+                      <a:ext cx="8737600" cy="5760720"/>
                     </a:xfrm>
                     <a:prstGeom prst="rect">
                       <a:avLst/>

</xml_diff>

<commit_message>
Mise à jour des fichiers sql de la base de données du composant ArVie
</commit_message>
<xml_diff>
--- a/administrator/components/com_arvie/sql/Arvie_Model.docx
+++ b/administrator/components/com_arvie/sql/Arvie_Model.docx
@@ -3,14 +3,50 @@
 <w:document xmlns:wpc="http://schemas.microsoft.com/office/word/2010/wordprocessingCanvas" xmlns:cx="http://schemas.microsoft.com/office/drawing/2014/chartex" xmlns:cx1="http://schemas.microsoft.com/office/drawing/2015/9/8/chartex" xmlns:cx2="http://schemas.microsoft.com/office/drawing/2015/10/21/chartex" xmlns:cx3="http://schemas.microsoft.com/office/drawing/2016/5/9/chartex" xmlns:cx4="http://schemas.microsoft.com/office/drawing/2016/5/10/chartex" xmlns:cx5="http://schemas.microsoft.com/office/drawing/2016/5/11/chartex" xmlns:cx6="http://schemas.microsoft.com/office/drawing/2016/5/12/chartex" xmlns:cx7="http://schemas.microsoft.com/office/drawing/2016/5/13/chartex" xmlns:cx8="http://schemas.microsoft.com/office/drawing/2016/5/14/chartex" xmlns:mc="http://schemas.openxmlformats.org/markup-compatibility/2006" xmlns:aink="http://schemas.microsoft.com/office/drawing/2016/ink" xmlns:am3d="http://schemas.microsoft.com/office/drawing/2017/model3d" xmlns:o="urn:schemas-microsoft-com:office:office" xmlns:r="http://schemas.openxmlformats.org/officeDocument/2006/relationships" xmlns:m="http://schemas.openxmlformats.org/officeDocument/2006/math" xmlns:v="urn:schemas-microsoft-com:vml" xmlns:wp14="http://schemas.microsoft.com/office/word/2010/wordprocessingDrawing" xmlns:wp="http://schemas.openxmlformats.org/drawingml/2006/wordprocessingDrawing" xmlns:w10="urn:schemas-microsoft-com:office:word" xmlns:w="http://schemas.openxmlformats.org/wordprocessingml/2006/main" xmlns:w14="http://schemas.microsoft.com/office/word/2010/wordml" xmlns:w15="http://schemas.microsoft.com/office/word/2012/wordml" xmlns:w16cid="http://schemas.microsoft.com/office/word/2016/wordml/cid" xmlns:w16se="http://schemas.microsoft.com/office/word/2015/wordml/symex" xmlns:wpg="http://schemas.microsoft.com/office/word/2010/wordprocessingGroup" xmlns:wpi="http://schemas.microsoft.com/office/word/2010/wordprocessingInk" xmlns:wne="http://schemas.microsoft.com/office/word/2006/wordml" xmlns:wps="http://schemas.microsoft.com/office/word/2010/wordprocessingShape" mc:Ignorable="w14 w15 w16se w16cid wp14">
   <w:body>
     <w:p>
+      <w:pPr>
+        <w:jc w:val="center"/>
+        <w:rPr>
+          <w:sz w:val="18"/>
+        </w:rPr>
+      </w:pPr>
+      <w:proofErr w:type="spellStart"/>
+      <w:r>
+        <w:rPr>
+          <w:sz w:val="24"/>
+        </w:rPr>
+        <w:t>ArVie</w:t>
+      </w:r>
+      <w:proofErr w:type="spellEnd"/>
+      <w:r>
+        <w:rPr>
+          <w:sz w:val="24"/>
+        </w:rPr>
+        <w:t xml:space="preserve"> - Modèle de données</w:t>
+      </w:r>
+      <w:r>
+        <w:rPr>
+          <w:sz w:val="24"/>
+        </w:rPr>
+        <w:br/>
+      </w:r>
+      <w:bookmarkStart w:id="0" w:name="_GoBack"/>
+      <w:bookmarkEnd w:id="0"/>
+    </w:p>
+    <w:p>
+      <w:pPr>
+        <w:jc w:val="center"/>
+        <w:rPr>
+          <w:sz w:val="24"/>
+        </w:rPr>
+      </w:pPr>
       <w:r>
         <w:rPr>
           <w:noProof/>
         </w:rPr>
         <w:drawing>
-          <wp:inline distT="0" distB="0" distL="0" distR="0" wp14:anchorId="7522AFDE" wp14:editId="4EC1D108">
-            <wp:extent cx="8737600" cy="5760720"/>
-            <wp:effectExtent l="0" t="0" r="6350" b="0"/>
+          <wp:inline distT="0" distB="0" distL="0" distR="0" wp14:anchorId="672A1726" wp14:editId="54C6EA8A">
+            <wp:extent cx="8064500" cy="5760720"/>
+            <wp:effectExtent l="0" t="0" r="0" b="0"/>
             <wp:docPr id="1" name="Image 1"/>
             <wp:cNvGraphicFramePr>
               <a:graphicFrameLocks xmlns:a="http://schemas.openxmlformats.org/drawingml/2006/main" noChangeAspect="1"/>
@@ -31,7 +67,7 @@
                   <pic:spPr>
                     <a:xfrm>
                       <a:off x="0" y="0"/>
-                      <a:ext cx="8737600" cy="5760720"/>
+                      <a:ext cx="8064500" cy="5760720"/>
                     </a:xfrm>
                     <a:prstGeom prst="rect">
                       <a:avLst/>
@@ -43,12 +79,11 @@
           </wp:inline>
         </w:drawing>
       </w:r>
-      <w:bookmarkStart w:id="0" w:name="_GoBack"/>
-      <w:bookmarkEnd w:id="0"/>
     </w:p>
+    <w:p/>
     <w:sectPr>
       <w:pgSz w:w="16838" w:h="11906" w:orient="landscape"/>
-      <w:pgMar w:top="1417" w:right="1417" w:bottom="1417" w:left="1417" w:header="708" w:footer="708" w:gutter="0"/>
+      <w:pgMar w:top="907" w:right="720" w:bottom="720" w:left="720" w:header="709" w:footer="709" w:gutter="0"/>
       <w:cols w:space="708"/>
       <w:docGrid w:linePitch="360"/>
     </w:sectPr>

</xml_diff>